<commit_message>
feat: update questionnaire documents and enhance admin overview layout for better responsiveness
</commit_message>
<xml_diff>
--- a/docs/questionnaire/ACL-questionnaire-alumni.docx
+++ b/docs/questionnaire/ACL-questionnaire-alumni.docx
@@ -779,7 +779,7 @@
                 <w:sz w:val="24"/>
                 <w:szCs w:val="24"/>
               </w:rPr>
-              <w:t>Responses of end-users and IT experts on PIECES Software Evaluation of Performance throughout and response time.</w:t>
+              <w:t>Responses of end-users on PIECES Software Evaluation of Performance throughout and response time.</w:t>
             </w:r>
           </w:p>
         </w:tc>
@@ -1348,7 +1348,7 @@
                 <w:szCs w:val="24"/>
               </w:rPr>
               <w:lastRenderedPageBreak/>
-              <w:t>B. Responses of end-users and IT experts on PIECES Software Evaluation in terms of Information Input, Output</w:t>
+              <w:t>B. Responses of end-users on PIECES Software Evaluation in terms of Information Input, Output</w:t>
             </w:r>
             <w:r>
               <w:rPr>
@@ -1969,7 +1969,7 @@
                 <w:sz w:val="24"/>
                 <w:szCs w:val="24"/>
               </w:rPr>
-              <w:t>. Responses of end-users and IT experts on PIECES Software Evaluation in terms of Control and security</w:t>
+              <w:t>. Responses of end-users on PIECES Software Evaluation in terms of Control and security</w:t>
             </w:r>
           </w:p>
         </w:tc>
@@ -2587,7 +2587,7 @@
                 <w:sz w:val="24"/>
                 <w:szCs w:val="24"/>
               </w:rPr>
-              <w:t>. Responses of end-users and IT experts on PIECES Software Evaluation in terms of Efficiency</w:t>
+              <w:t>. Responses of end-users on PIECES Software Evaluation in terms of Efficiency</w:t>
             </w:r>
           </w:p>
         </w:tc>
@@ -3228,7 +3228,7 @@
                 <w:sz w:val="24"/>
                 <w:szCs w:val="24"/>
               </w:rPr>
-              <w:t>. Responses of end-users and IT experts on PIECES Software Evaluation in terms of Service</w:t>
+              <w:t>. Responses of end-users on PIECES Software Evaluation in terms of Service</w:t>
             </w:r>
           </w:p>
         </w:tc>
@@ -5458,7 +5458,6 @@
   <w:style w:type="character" w:default="1" w:styleId="DefaultParagraphFont">
     <w:name w:val="Default Paragraph Font"/>
     <w:uiPriority w:val="1"/>
-    <w:semiHidden/>
     <w:unhideWhenUsed/>
   </w:style>
   <w:style w:type="table" w:default="1" w:styleId="TableNormal">

</xml_diff>

<commit_message>
feat: enhance registrar alumni page with batch filtering and update message routing
</commit_message>
<xml_diff>
--- a/docs/questionnaire/ACL-questionnaire-alumni.docx
+++ b/docs/questionnaire/ACL-questionnaire-alumni.docx
@@ -3815,6 +3815,141 @@
           <w:rFonts w:ascii="Arial" w:hAnsi="Arial" w:cs="Arial"/>
         </w:rPr>
       </w:pPr>
+    </w:p>
+    <w:p>
+      <w:pPr>
+        <w:rPr>
+          <w:rFonts w:ascii="Arial" w:hAnsi="Arial" w:cs="Arial"/>
+        </w:rPr>
+      </w:pPr>
+    </w:p>
+    <w:p>
+      <w:pPr>
+        <w:spacing w:after="0" w:line="240" w:lineRule="auto"/>
+        <w:rPr>
+          <w:rFonts w:ascii="Arial" w:hAnsi="Arial" w:cs="Arial"/>
+        </w:rPr>
+      </w:pPr>
+      <w:r>
+        <w:rPr>
+          <w:rFonts w:ascii="Arial" w:hAnsi="Arial" w:cs="Arial"/>
+        </w:rPr>
+        <w:tab/>
+      </w:r>
+      <w:r>
+        <w:rPr>
+          <w:rFonts w:ascii="Arial" w:hAnsi="Arial" w:cs="Arial"/>
+        </w:rPr>
+        <w:tab/>
+      </w:r>
+      <w:r>
+        <w:rPr>
+          <w:rFonts w:ascii="Arial" w:hAnsi="Arial" w:cs="Arial"/>
+        </w:rPr>
+        <w:tab/>
+      </w:r>
+      <w:r>
+        <w:rPr>
+          <w:rFonts w:ascii="Arial" w:hAnsi="Arial" w:cs="Arial"/>
+        </w:rPr>
+        <w:tab/>
+      </w:r>
+      <w:r>
+        <w:rPr>
+          <w:rFonts w:ascii="Arial" w:hAnsi="Arial" w:cs="Arial"/>
+        </w:rPr>
+        <w:tab/>
+      </w:r>
+      <w:r>
+        <w:rPr>
+          <w:rFonts w:ascii="Arial" w:hAnsi="Arial" w:cs="Arial"/>
+        </w:rPr>
+        <w:tab/>
+      </w:r>
+      <w:r>
+        <w:rPr>
+          <w:rFonts w:ascii="Arial" w:hAnsi="Arial" w:cs="Arial"/>
+        </w:rPr>
+        <w:tab/>
+      </w:r>
+      <w:r>
+        <w:rPr>
+          <w:rFonts w:ascii="Arial" w:hAnsi="Arial" w:cs="Arial"/>
+        </w:rPr>
+        <w:tab/>
+        <w:t>_______________________</w:t>
+      </w:r>
+    </w:p>
+    <w:p>
+      <w:pPr>
+        <w:spacing w:after="0" w:line="240" w:lineRule="auto"/>
+        <w:rPr>
+          <w:rFonts w:ascii="Arial" w:hAnsi="Arial" w:cs="Arial"/>
+        </w:rPr>
+      </w:pPr>
+      <w:r>
+        <w:rPr>
+          <w:rFonts w:ascii="Arial" w:hAnsi="Arial" w:cs="Arial"/>
+        </w:rPr>
+        <w:tab/>
+      </w:r>
+      <w:r>
+        <w:rPr>
+          <w:rFonts w:ascii="Arial" w:hAnsi="Arial" w:cs="Arial"/>
+        </w:rPr>
+        <w:tab/>
+      </w:r>
+      <w:r>
+        <w:rPr>
+          <w:rFonts w:ascii="Arial" w:hAnsi="Arial" w:cs="Arial"/>
+        </w:rPr>
+        <w:tab/>
+      </w:r>
+      <w:r>
+        <w:rPr>
+          <w:rFonts w:ascii="Arial" w:hAnsi="Arial" w:cs="Arial"/>
+        </w:rPr>
+        <w:tab/>
+      </w:r>
+      <w:r>
+        <w:rPr>
+          <w:rFonts w:ascii="Arial" w:hAnsi="Arial" w:cs="Arial"/>
+        </w:rPr>
+        <w:tab/>
+      </w:r>
+      <w:r>
+        <w:rPr>
+          <w:rFonts w:ascii="Arial" w:hAnsi="Arial" w:cs="Arial"/>
+        </w:rPr>
+        <w:tab/>
+      </w:r>
+      <w:r>
+        <w:rPr>
+          <w:rFonts w:ascii="Arial" w:hAnsi="Arial" w:cs="Arial"/>
+        </w:rPr>
+        <w:tab/>
+      </w:r>
+      <w:r>
+        <w:rPr>
+          <w:rFonts w:ascii="Arial" w:hAnsi="Arial" w:cs="Arial"/>
+        </w:rPr>
+        <w:tab/>
+        <w:t xml:space="preserve">     </w:t>
+      </w:r>
+      <w:proofErr w:type="spellStart"/>
+      <w:r>
+        <w:rPr>
+          <w:rFonts w:ascii="Arial" w:hAnsi="Arial" w:cs="Arial"/>
+        </w:rPr>
+        <w:t>Respodents</w:t>
+      </w:r>
+      <w:proofErr w:type="spellEnd"/>
+      <w:r>
+        <w:rPr>
+          <w:rFonts w:ascii="Arial" w:hAnsi="Arial" w:cs="Arial"/>
+        </w:rPr>
+        <w:t xml:space="preserve"> Signature</w:t>
+      </w:r>
     </w:p>
     <w:sectPr>
       <w:headerReference w:type="default" r:id="rId7"/>
@@ -5458,6 +5593,7 @@
   <w:style w:type="character" w:default="1" w:styleId="DefaultParagraphFont">
     <w:name w:val="Default Paragraph Font"/>
     <w:uiPriority w:val="1"/>
+    <w:semiHidden/>
     <w:unhideWhenUsed/>
   </w:style>
   <w:style w:type="table" w:default="1" w:styleId="TableNormal">

</xml_diff>

<commit_message>
``` feat: implement user authentication flow with JWT and session management ```
</commit_message>
<xml_diff>
--- a/docs/questionnaire/ACL-questionnaire-alumni.docx
+++ b/docs/questionnaire/ACL-questionnaire-alumni.docx
@@ -456,10 +456,13 @@
           <w:sz w:val="24"/>
           <w:szCs w:val="24"/>
         </w:rPr>
-        <w:t xml:space="preserve">GENDER: </w:t>
-      </w:r>
-      <w:proofErr w:type="gramStart"/>
-      <w:r>
+        <w:t>GENDER: (  ) Male (  ) Female</w:t>
+      </w:r>
+    </w:p>
+    <w:p>
+      <w:pPr>
+        <w:spacing w:after="0" w:line="240" w:lineRule="auto"/>
+        <w:jc w:val="both"/>
         <w:rPr>
           <w:rFonts w:ascii="Arial" w:hAnsi="Arial"/>
           <w:b/>
@@ -467,9 +470,7 @@
           <w:sz w:val="24"/>
           <w:szCs w:val="24"/>
         </w:rPr>
-        <w:t>(  )</w:t>
-      </w:r>
-      <w:proofErr w:type="gramEnd"/>
+      </w:pPr>
       <w:r>
         <w:rPr>
           <w:rFonts w:ascii="Arial" w:hAnsi="Arial"/>
@@ -478,13 +479,19 @@
           <w:sz w:val="24"/>
           <w:szCs w:val="24"/>
         </w:rPr>
-        <w:t xml:space="preserve"> Male (  ) Female</w:t>
-      </w:r>
-    </w:p>
-    <w:p>
-      <w:pPr>
-        <w:spacing w:after="0" w:line="240" w:lineRule="auto"/>
-        <w:jc w:val="both"/>
+        <w:t xml:space="preserve">AGE: _____ </w:t>
+      </w:r>
+      <w:r>
+        <w:rPr>
+          <w:rFonts w:ascii="Arial" w:hAnsi="Arial" w:cs="Arial"/>
+          <w:b/>
+          <w:bCs/>
+          <w:sz w:val="24"/>
+          <w:szCs w:val="24"/>
+        </w:rPr>
+        <w:t>Program/Degree Completed</w:t>
+      </w:r>
+      <w:r>
         <w:rPr>
           <w:rFonts w:ascii="Arial" w:hAnsi="Arial"/>
           <w:b/>
@@ -492,18 +499,13 @@
           <w:sz w:val="24"/>
           <w:szCs w:val="24"/>
         </w:rPr>
-      </w:pPr>
-      <w:r>
-        <w:rPr>
-          <w:rFonts w:ascii="Arial" w:hAnsi="Arial"/>
-          <w:b/>
-          <w:bCs/>
-          <w:sz w:val="24"/>
-          <w:szCs w:val="24"/>
-        </w:rPr>
-        <w:t xml:space="preserve">AGE: _____ </w:t>
-      </w:r>
-      <w:r>
+        <w:t xml:space="preserve">: _______________ </w:t>
+      </w:r>
+    </w:p>
+    <w:p>
+      <w:pPr>
+        <w:spacing w:after="0" w:line="240" w:lineRule="auto"/>
+        <w:jc w:val="both"/>
         <w:rPr>
           <w:rFonts w:ascii="Arial" w:hAnsi="Arial" w:cs="Arial"/>
           <w:b/>
@@ -511,23 +513,8 @@
           <w:sz w:val="24"/>
           <w:szCs w:val="24"/>
         </w:rPr>
-        <w:t>Program/Degree Completed</w:t>
-      </w:r>
-      <w:r>
-        <w:rPr>
-          <w:rFonts w:ascii="Arial" w:hAnsi="Arial"/>
-          <w:b/>
-          <w:bCs/>
-          <w:sz w:val="24"/>
-          <w:szCs w:val="24"/>
-        </w:rPr>
-        <w:t xml:space="preserve">: _______________ </w:t>
-      </w:r>
-    </w:p>
-    <w:p>
-      <w:pPr>
-        <w:spacing w:after="0" w:line="240" w:lineRule="auto"/>
-        <w:jc w:val="both"/>
+      </w:pPr>
+      <w:r>
         <w:rPr>
           <w:rFonts w:ascii="Arial" w:hAnsi="Arial" w:cs="Arial"/>
           <w:b/>
@@ -535,38 +522,7 @@
           <w:sz w:val="24"/>
           <w:szCs w:val="24"/>
         </w:rPr>
-      </w:pPr>
-      <w:r>
-        <w:rPr>
-          <w:rFonts w:ascii="Arial" w:hAnsi="Arial" w:cs="Arial"/>
-          <w:b/>
-          <w:bCs/>
-          <w:sz w:val="24"/>
-          <w:szCs w:val="24"/>
-        </w:rPr>
-        <w:t xml:space="preserve">Year of </w:t>
-      </w:r>
-      <w:proofErr w:type="gramStart"/>
-      <w:r>
-        <w:rPr>
-          <w:rFonts w:ascii="Arial" w:hAnsi="Arial" w:cs="Arial"/>
-          <w:b/>
-          <w:bCs/>
-          <w:sz w:val="24"/>
-          <w:szCs w:val="24"/>
-        </w:rPr>
-        <w:t>Graduation:_</w:t>
-      </w:r>
-      <w:proofErr w:type="gramEnd"/>
-      <w:r>
-        <w:rPr>
-          <w:rFonts w:ascii="Arial" w:hAnsi="Arial" w:cs="Arial"/>
-          <w:b/>
-          <w:bCs/>
-          <w:sz w:val="24"/>
-          <w:szCs w:val="24"/>
-        </w:rPr>
-        <w:t>___________</w:t>
+        <w:t>Year of Graduation:____________</w:t>
       </w:r>
     </w:p>
     <w:p>

</xml_diff>